<commit_message>
Revert "Comentarios de revision"
This reverts commit accb8afbf868644b68dd9c8b16c7ee8cea25ce0b.
</commit_message>
<xml_diff>
--- a/Revisiones/Revision1.docx
+++ b/Revisiones/Revision1.docx
@@ -51,57 +51,6 @@
       </w:r>
     </w:p>
     <w:p>
-      <w:pPr>
-        <w:rPr>
-          <w:b/>
-          <w:color w:val="FF0000"/>
-          <w:sz w:val="28"/>
-          <w:szCs w:val="28"/>
-        </w:rPr>
-      </w:pPr>
-      <w:r>
-        <w:rPr>
-          <w:b/>
-          <w:color w:val="FF0000"/>
-          <w:sz w:val="28"/>
-          <w:szCs w:val="28"/>
-        </w:rPr>
-        <w:t xml:space="preserve">Debido a que la aplicación </w:t>
-      </w:r>
-      <w:r>
-        <w:rPr>
-          <w:b/>
-          <w:color w:val="FF0000"/>
-          <w:sz w:val="28"/>
-          <w:szCs w:val="28"/>
-        </w:rPr>
-        <w:t xml:space="preserve">de las pausas activas es muy general no es muy extensa el enunciado pero se explicó mejor para que sea </w:t>
-      </w:r>
-      <w:proofErr w:type="spellStart"/>
-      <w:proofErr w:type="gramStart"/>
-      <w:r>
-        <w:rPr>
-          <w:b/>
-          <w:color w:val="FF0000"/>
-          <w:sz w:val="28"/>
-          <w:szCs w:val="28"/>
-        </w:rPr>
-        <w:t>mas</w:t>
-      </w:r>
-      <w:proofErr w:type="spellEnd"/>
-      <w:proofErr w:type="gramEnd"/>
-      <w:r>
-        <w:rPr>
-          <w:b/>
-          <w:color w:val="FF0000"/>
-          <w:sz w:val="28"/>
-          <w:szCs w:val="28"/>
-        </w:rPr>
-        <w:t xml:space="preserve"> entendible.</w:t>
-      </w:r>
-    </w:p>
-    <w:p/>
-    <w:p>
       <w:r>
         <w:t xml:space="preserve">Necesidades: no utilizan adecuadamente el REM para </w:t>
       </w:r>
@@ -110,80 +59,17 @@
       </w:r>
     </w:p>
     <w:p>
-      <w:pPr>
-        <w:rPr>
-          <w:b/>
-          <w:color w:val="FF0000"/>
-          <w:sz w:val="28"/>
-          <w:szCs w:val="28"/>
-        </w:rPr>
-      </w:pPr>
-      <w:r>
-        <w:rPr>
-          <w:b/>
-          <w:color w:val="FF0000"/>
-          <w:sz w:val="28"/>
-          <w:szCs w:val="28"/>
-        </w:rPr>
-        <w:t>NOS</w:t>
-      </w:r>
-      <w:r>
-        <w:rPr>
-          <w:b/>
-          <w:color w:val="FF0000"/>
-          <w:sz w:val="28"/>
-          <w:szCs w:val="28"/>
-        </w:rPr>
-        <w:t xml:space="preserve"> PARECE QUE LAS NECESIDADES ESTAN BIEN</w:t>
-      </w:r>
-    </w:p>
-    <w:p/>
-    <w:p>
       <w:r>
         <w:t>Características: En los ítems de las características no dan a entender nada ya que no están completos</w:t>
       </w:r>
     </w:p>
     <w:p>
-      <w:pPr>
-        <w:rPr>
-          <w:b/>
-          <w:color w:val="FF0000"/>
-          <w:sz w:val="28"/>
-          <w:szCs w:val="28"/>
-        </w:rPr>
-      </w:pPr>
-      <w:r>
-        <w:rPr>
-          <w:b/>
-          <w:color w:val="FF0000"/>
-          <w:sz w:val="28"/>
-          <w:szCs w:val="28"/>
-        </w:rPr>
-        <w:t>LAS CARACTERISTAS NOS PARECE QUE ESTAN BIEN ES LO</w:t>
-      </w:r>
-      <w:r>
-        <w:rPr>
-          <w:b/>
-          <w:color w:val="FF0000"/>
-          <w:sz w:val="28"/>
-          <w:szCs w:val="28"/>
-        </w:rPr>
-        <w:t xml:space="preserve"> QUE  ESPECIFICAMENTE  NOS VA A PEDIR EL APLICATIVO </w:t>
-      </w:r>
-    </w:p>
-    <w:p>
       <w:r>
         <w:t>Prototipos: en la parte inferior de cada pantalla aparecen unos círculos que nosotros inferimos que son botones, no muestra a que botones hace referencia en la aplicación.</w:t>
-      </w:r>
-    </w:p>
-    <w:p>
-      <w:r>
-        <w:t xml:space="preserve"> </w:t>
       </w:r>
       <w:bookmarkStart w:id="0" w:name="_GoBack"/>
       <w:bookmarkEnd w:id="0"/>
     </w:p>
-    <w:p/>
     <w:sectPr>
       <w:pgSz w:w="12240" w:h="15840"/>
       <w:pgMar w:top="1417" w:right="1701" w:bottom="1417" w:left="1701" w:header="708" w:footer="708" w:gutter="0"/>

</xml_diff>